<commit_message>
cambios memoria y organizacion
</commit_message>
<xml_diff>
--- a/MEMORIA_PECL_PAv.docx
+++ b/MEMORIA_PECL_PAv.docx
@@ -4,33 +4,113 @@
   <w:body>
     <w:p>
       <w:pPr>
-        <w:jc w:val="both"/>
-      </w:pPr>
-      <w:r>
+        <w:jc w:val="center"/>
+        <w:rPr>
+          <w:b/>
+          <w:bCs/>
+          <w:sz w:val="96"/>
+          <w:szCs w:val="96"/>
+        </w:rPr>
+      </w:pPr>
+      <w:r>
+        <w:rPr>
+          <w:b/>
+          <w:bCs/>
+          <w:sz w:val="96"/>
+          <w:szCs w:val="96"/>
+        </w:rPr>
         <w:t>GRADO EN INGENIERÍA DE COMPUTADORES</w:t>
       </w:r>
     </w:p>
     <w:p>
       <w:pPr>
-        <w:jc w:val="both"/>
-      </w:pPr>
-      <w:r>
-        <w:t>CURSO 2024-2025 – CONVOCATORIA ORDINARIA</w:t>
-      </w:r>
-    </w:p>
-    <w:p>
-      <w:pPr>
-        <w:jc w:val="both"/>
-      </w:pPr>
-      <w:r>
+        <w:jc w:val="center"/>
+        <w:rPr>
+          <w:b/>
+          <w:bCs/>
+          <w:sz w:val="56"/>
+          <w:szCs w:val="56"/>
+        </w:rPr>
+      </w:pPr>
+    </w:p>
+    <w:p>
+      <w:pPr>
+        <w:jc w:val="center"/>
+        <w:rPr>
+          <w:b/>
+          <w:bCs/>
+          <w:sz w:val="72"/>
+          <w:szCs w:val="72"/>
+        </w:rPr>
+      </w:pPr>
+      <w:r>
+        <w:rPr>
+          <w:b/>
+          <w:bCs/>
+          <w:sz w:val="72"/>
+          <w:szCs w:val="72"/>
+        </w:rPr>
+        <w:t>CURSO 2024-2025  CONVOCATORIA ORDINARIA</w:t>
+      </w:r>
+    </w:p>
+    <w:p>
+      <w:pPr>
+        <w:rPr>
+          <w:b/>
+          <w:bCs/>
+          <w:sz w:val="56"/>
+          <w:szCs w:val="56"/>
+        </w:rPr>
+      </w:pPr>
+    </w:p>
+    <w:p>
+      <w:pPr>
+        <w:jc w:val="center"/>
+        <w:rPr>
+          <w:b/>
+          <w:bCs/>
+          <w:sz w:val="56"/>
+          <w:szCs w:val="56"/>
+        </w:rPr>
+      </w:pPr>
+    </w:p>
+    <w:p>
+      <w:pPr>
+        <w:jc w:val="center"/>
+        <w:rPr>
+          <w:b/>
+          <w:bCs/>
+          <w:sz w:val="40"/>
+          <w:szCs w:val="40"/>
+        </w:rPr>
+      </w:pPr>
+      <w:r>
+        <w:rPr>
+          <w:b/>
+          <w:bCs/>
+          <w:sz w:val="40"/>
+          <w:szCs w:val="40"/>
+        </w:rPr>
         <w:t>03223193L – MARTÍNEZ MARTÍN, ALEJANDRO</w:t>
       </w:r>
     </w:p>
     <w:p>
       <w:pPr>
-        <w:jc w:val="both"/>
-      </w:pPr>
-      <w:r>
+        <w:jc w:val="center"/>
+        <w:rPr>
+          <w:b/>
+          <w:bCs/>
+          <w:sz w:val="40"/>
+          <w:szCs w:val="40"/>
+        </w:rPr>
+      </w:pPr>
+      <w:r>
+        <w:rPr>
+          <w:b/>
+          <w:bCs/>
+          <w:sz w:val="40"/>
+          <w:szCs w:val="40"/>
+        </w:rPr>
         <w:t>09147371H – CABRERA ROZALÉN, RAÚL</w:t>
       </w:r>
     </w:p>
@@ -106,7 +186,7 @@
           <w:r>
             <w:fldChar w:fldCharType="separate"/>
           </w:r>
-          <w:hyperlink w:anchor="_Toc197257417" w:history="1">
+          <w:hyperlink w:anchor="_Toc197261104" w:history="1">
             <w:r>
               <w:rPr>
                 <w:rStyle w:val="Hipervnculo"/>
@@ -148,7 +228,7 @@
                 <w:noProof/>
                 <w:webHidden/>
               </w:rPr>
-              <w:instrText xml:space="preserve"> PAGEREF _Toc197257417 \h </w:instrText>
+              <w:instrText xml:space="preserve"> PAGEREF _Toc197261104 \h </w:instrText>
             </w:r>
             <w:r>
               <w:rPr>
@@ -192,7 +272,7 @@
               <w:lang w:eastAsia="es-ES"/>
             </w:rPr>
           </w:pPr>
-          <w:hyperlink w:anchor="_Toc197257418" w:history="1">
+          <w:hyperlink w:anchor="_Toc197261105" w:history="1">
             <w:r>
               <w:rPr>
                 <w:rStyle w:val="Hipervnculo"/>
@@ -234,7 +314,7 @@
                 <w:noProof/>
                 <w:webHidden/>
               </w:rPr>
-              <w:instrText xml:space="preserve"> PAGEREF _Toc197257418 \h </w:instrText>
+              <w:instrText xml:space="preserve"> PAGEREF _Toc197261105 \h </w:instrText>
             </w:r>
             <w:r>
               <w:rPr>
@@ -278,7 +358,7 @@
               <w:lang w:eastAsia="es-ES"/>
             </w:rPr>
           </w:pPr>
-          <w:hyperlink w:anchor="_Toc197257419" w:history="1">
+          <w:hyperlink w:anchor="_Toc197261106" w:history="1">
             <w:r>
               <w:rPr>
                 <w:rStyle w:val="Hipervnculo"/>
@@ -320,7 +400,7 @@
                 <w:noProof/>
                 <w:webHidden/>
               </w:rPr>
-              <w:instrText xml:space="preserve"> PAGEREF _Toc197257419 \h </w:instrText>
+              <w:instrText xml:space="preserve"> PAGEREF _Toc197261106 \h </w:instrText>
             </w:r>
             <w:r>
               <w:rPr>
@@ -364,7 +444,7 @@
               <w:lang w:eastAsia="es-ES"/>
             </w:rPr>
           </w:pPr>
-          <w:hyperlink w:anchor="_Toc197257420" w:history="1">
+          <w:hyperlink w:anchor="_Toc197261107" w:history="1">
             <w:r>
               <w:rPr>
                 <w:rStyle w:val="Hipervnculo"/>
@@ -406,7 +486,7 @@
                 <w:noProof/>
                 <w:webHidden/>
               </w:rPr>
-              <w:instrText xml:space="preserve"> PAGEREF _Toc197257420 \h </w:instrText>
+              <w:instrText xml:space="preserve"> PAGEREF _Toc197261107 \h </w:instrText>
             </w:r>
             <w:r>
               <w:rPr>
@@ -450,7 +530,7 @@
               <w:lang w:eastAsia="es-ES"/>
             </w:rPr>
           </w:pPr>
-          <w:hyperlink w:anchor="_Toc197257421" w:history="1">
+          <w:hyperlink w:anchor="_Toc197261108" w:history="1">
             <w:r>
               <w:rPr>
                 <w:rStyle w:val="Hipervnculo"/>
@@ -492,7 +572,7 @@
                 <w:noProof/>
                 <w:webHidden/>
               </w:rPr>
-              <w:instrText xml:space="preserve"> PAGEREF _Toc197257421 \h </w:instrText>
+              <w:instrText xml:space="preserve"> PAGEREF _Toc197261108 \h </w:instrText>
             </w:r>
             <w:r>
               <w:rPr>
@@ -536,7 +616,7 @@
               <w:lang w:eastAsia="es-ES"/>
             </w:rPr>
           </w:pPr>
-          <w:hyperlink w:anchor="_Toc197257422" w:history="1">
+          <w:hyperlink w:anchor="_Toc197261109" w:history="1">
             <w:r>
               <w:rPr>
                 <w:rStyle w:val="Hipervnculo"/>
@@ -578,7 +658,7 @@
                 <w:noProof/>
                 <w:webHidden/>
               </w:rPr>
-              <w:instrText xml:space="preserve"> PAGEREF _Toc197257422 \h </w:instrText>
+              <w:instrText xml:space="preserve"> PAGEREF _Toc197261109 \h </w:instrText>
             </w:r>
             <w:r>
               <w:rPr>
@@ -622,7 +702,7 @@
               <w:lang w:eastAsia="es-ES"/>
             </w:rPr>
           </w:pPr>
-          <w:hyperlink w:anchor="_Toc197257423" w:history="1">
+          <w:hyperlink w:anchor="_Toc197261110" w:history="1">
             <w:r>
               <w:rPr>
                 <w:rStyle w:val="Hipervnculo"/>
@@ -664,7 +744,7 @@
                 <w:noProof/>
                 <w:webHidden/>
               </w:rPr>
-              <w:instrText xml:space="preserve"> PAGEREF _Toc197257423 \h </w:instrText>
+              <w:instrText xml:space="preserve"> PAGEREF _Toc197261110 \h </w:instrText>
             </w:r>
             <w:r>
               <w:rPr>
@@ -708,7 +788,7 @@
               <w:lang w:eastAsia="es-ES"/>
             </w:rPr>
           </w:pPr>
-          <w:hyperlink w:anchor="_Toc197257424" w:history="1">
+          <w:hyperlink w:anchor="_Toc197261111" w:history="1">
             <w:r>
               <w:rPr>
                 <w:rStyle w:val="Hipervnculo"/>
@@ -750,7 +830,7 @@
                 <w:noProof/>
                 <w:webHidden/>
               </w:rPr>
-              <w:instrText xml:space="preserve"> PAGEREF _Toc197257424 \h </w:instrText>
+              <w:instrText xml:space="preserve"> PAGEREF _Toc197261111 \h </w:instrText>
             </w:r>
             <w:r>
               <w:rPr>
@@ -794,7 +874,7 @@
               <w:lang w:eastAsia="es-ES"/>
             </w:rPr>
           </w:pPr>
-          <w:hyperlink w:anchor="_Toc197257425" w:history="1">
+          <w:hyperlink w:anchor="_Toc197261112" w:history="1">
             <w:r>
               <w:rPr>
                 <w:rStyle w:val="Hipervnculo"/>
@@ -836,7 +916,7 @@
                 <w:noProof/>
                 <w:webHidden/>
               </w:rPr>
-              <w:instrText xml:space="preserve"> PAGEREF _Toc197257425 \h </w:instrText>
+              <w:instrText xml:space="preserve"> PAGEREF _Toc197261112 \h </w:instrText>
             </w:r>
             <w:r>
               <w:rPr>
@@ -880,7 +960,7 @@
               <w:lang w:eastAsia="es-ES"/>
             </w:rPr>
           </w:pPr>
-          <w:hyperlink w:anchor="_Toc197257426" w:history="1">
+          <w:hyperlink w:anchor="_Toc197261113" w:history="1">
             <w:r>
               <w:rPr>
                 <w:rStyle w:val="Hipervnculo"/>
@@ -922,7 +1002,7 @@
                 <w:noProof/>
                 <w:webHidden/>
               </w:rPr>
-              <w:instrText xml:space="preserve"> PAGEREF _Toc197257426 \h </w:instrText>
+              <w:instrText xml:space="preserve"> PAGEREF _Toc197261113 \h </w:instrText>
             </w:r>
             <w:r>
               <w:rPr>
@@ -943,6 +1023,92 @@
                 <w:webHidden/>
               </w:rPr>
               <w:t>5</w:t>
+            </w:r>
+            <w:r>
+              <w:rPr>
+                <w:noProof/>
+                <w:webHidden/>
+              </w:rPr>
+              <w:fldChar w:fldCharType="end"/>
+            </w:r>
+          </w:hyperlink>
+        </w:p>
+        <w:p>
+          <w:pPr>
+            <w:pStyle w:val="TDC2"/>
+            <w:tabs>
+              <w:tab w:val="left" w:pos="960"/>
+              <w:tab w:val="right" w:leader="dot" w:pos="8494"/>
+            </w:tabs>
+            <w:rPr>
+              <w:rFonts w:eastAsiaTheme="minorEastAsia"/>
+              <w:noProof/>
+              <w:lang w:eastAsia="es-ES"/>
+            </w:rPr>
+          </w:pPr>
+          <w:hyperlink w:anchor="_Toc197261114" w:history="1">
+            <w:r>
+              <w:rPr>
+                <w:rStyle w:val="Hipervnculo"/>
+                <w:noProof/>
+              </w:rPr>
+              <w:t>2.2.</w:t>
+            </w:r>
+            <w:r>
+              <w:rPr>
+                <w:rFonts w:eastAsiaTheme="minorEastAsia"/>
+                <w:noProof/>
+                <w:lang w:eastAsia="es-ES"/>
+              </w:rPr>
+              <w:tab/>
+            </w:r>
+            <w:r>
+              <w:rPr>
+                <w:rStyle w:val="Hipervnculo"/>
+                <w:noProof/>
+              </w:rPr>
+              <w:t>DISCUSIÓN DE LAS HERRAMIENTAS DE SINCRONIZACIÓN UTILIZADAS</w:t>
+            </w:r>
+            <w:r>
+              <w:rPr>
+                <w:noProof/>
+                <w:webHidden/>
+              </w:rPr>
+              <w:tab/>
+            </w:r>
+            <w:r>
+              <w:rPr>
+                <w:noProof/>
+                <w:webHidden/>
+              </w:rPr>
+              <w:fldChar w:fldCharType="begin"/>
+            </w:r>
+            <w:r>
+              <w:rPr>
+                <w:noProof/>
+                <w:webHidden/>
+              </w:rPr>
+              <w:instrText xml:space="preserve"> PAGEREF _Toc197261114 \h </w:instrText>
+            </w:r>
+            <w:r>
+              <w:rPr>
+                <w:noProof/>
+                <w:webHidden/>
+              </w:rPr>
+            </w:r>
+            <w:r>
+              <w:rPr>
+                <w:noProof/>
+                <w:webHidden/>
+              </w:rPr>
+              <w:fldChar w:fldCharType="separate"/>
+            </w:r>
+            <w:r>
+              <w:rPr>
+                <w:noProof/>
+                <w:webHidden/>
+              </w:rPr>
+              <w:t>9</w:t>
             </w:r>
             <w:r>
               <w:rPr>
@@ -966,7 +1132,7 @@
               <w:lang w:eastAsia="es-ES"/>
             </w:rPr>
           </w:pPr>
-          <w:hyperlink w:anchor="_Toc197257427" w:history="1">
+          <w:hyperlink w:anchor="_Toc197261115" w:history="1">
             <w:r>
               <w:rPr>
                 <w:rStyle w:val="Hipervnculo"/>
@@ -1008,7 +1174,7 @@
                 <w:noProof/>
                 <w:webHidden/>
               </w:rPr>
-              <w:instrText xml:space="preserve"> PAGEREF _Toc197257427 \h </w:instrText>
+              <w:instrText xml:space="preserve"> PAGEREF _Toc197261115 \h </w:instrText>
             </w:r>
             <w:r>
               <w:rPr>
@@ -1028,7 +1194,7 @@
                 <w:noProof/>
                 <w:webHidden/>
               </w:rPr>
-              <w:t>8</w:t>
+              <w:t>10</w:t>
             </w:r>
             <w:r>
               <w:rPr>
@@ -1052,7 +1218,7 @@
               <w:lang w:eastAsia="es-ES"/>
             </w:rPr>
           </w:pPr>
-          <w:hyperlink w:anchor="_Toc197257428" w:history="1">
+          <w:hyperlink w:anchor="_Toc197261116" w:history="1">
             <w:r>
               <w:rPr>
                 <w:rStyle w:val="Hipervnculo"/>
@@ -1094,7 +1260,7 @@
                 <w:noProof/>
                 <w:webHidden/>
               </w:rPr>
-              <w:instrText xml:space="preserve"> PAGEREF _Toc197257428 \h </w:instrText>
+              <w:instrText xml:space="preserve"> PAGEREF _Toc197261116 \h </w:instrText>
             </w:r>
             <w:r>
               <w:rPr>
@@ -1114,7 +1280,7 @@
                 <w:noProof/>
                 <w:webHidden/>
               </w:rPr>
-              <w:t>8</w:t>
+              <w:t>10</w:t>
             </w:r>
             <w:r>
               <w:rPr>
@@ -1138,7 +1304,7 @@
               <w:lang w:eastAsia="es-ES"/>
             </w:rPr>
           </w:pPr>
-          <w:hyperlink w:anchor="_Toc197257429" w:history="1">
+          <w:hyperlink w:anchor="_Toc197261117" w:history="1">
             <w:r>
               <w:rPr>
                 <w:rStyle w:val="Hipervnculo"/>
@@ -1180,7 +1346,7 @@
                 <w:noProof/>
                 <w:webHidden/>
               </w:rPr>
-              <w:instrText xml:space="preserve"> PAGEREF _Toc197257429 \h </w:instrText>
+              <w:instrText xml:space="preserve"> PAGEREF _Toc197261117 \h </w:instrText>
             </w:r>
             <w:r>
               <w:rPr>
@@ -1200,7 +1366,7 @@
                 <w:noProof/>
                 <w:webHidden/>
               </w:rPr>
-              <w:t>9</w:t>
+              <w:t>11</w:t>
             </w:r>
             <w:r>
               <w:rPr>
@@ -1242,7 +1408,7 @@
         </w:numPr>
         <w:jc w:val="both"/>
       </w:pPr>
-      <w:bookmarkStart w:id="0" w:name="_Toc197257417"/>
+      <w:bookmarkStart w:id="0" w:name="_Toc197261104"/>
       <w:r>
         <w:lastRenderedPageBreak/>
         <w:t>ANÁLISIS DE ALTO NIVEL</w:t>
@@ -1258,7 +1424,7 @@
         </w:numPr>
         <w:jc w:val="both"/>
       </w:pPr>
-      <w:bookmarkStart w:id="1" w:name="_Toc197257418"/>
+      <w:bookmarkStart w:id="1" w:name="_Toc197261105"/>
       <w:r>
         <w:t>DESCRIPCIÓN GENERAL DEL PROBLEMA</w:t>
       </w:r>
@@ -1350,7 +1516,7 @@
         </w:numPr>
         <w:jc w:val="both"/>
       </w:pPr>
-      <w:bookmarkStart w:id="2" w:name="_Toc197257419"/>
+      <w:bookmarkStart w:id="2" w:name="_Toc197261106"/>
       <w:r>
         <w:t>ACTORES PRINCIPALES</w:t>
       </w:r>
@@ -1365,7 +1531,7 @@
         </w:numPr>
         <w:jc w:val="both"/>
       </w:pPr>
-      <w:bookmarkStart w:id="3" w:name="_Toc197257420"/>
+      <w:bookmarkStart w:id="3" w:name="_Toc197261107"/>
       <w:r>
         <w:t>Humanos</w:t>
       </w:r>
@@ -1388,7 +1554,7 @@
         </w:numPr>
         <w:jc w:val="both"/>
       </w:pPr>
-      <w:bookmarkStart w:id="4" w:name="_Toc197257421"/>
+      <w:bookmarkStart w:id="4" w:name="_Toc197261108"/>
       <w:r>
         <w:t>Zombis</w:t>
       </w:r>
@@ -1415,7 +1581,7 @@
         </w:numPr>
         <w:jc w:val="both"/>
       </w:pPr>
-      <w:bookmarkStart w:id="5" w:name="_Toc197257422"/>
+      <w:bookmarkStart w:id="5" w:name="_Toc197261109"/>
       <w:r>
         <w:t>Zonas del refugio.</w:t>
       </w:r>
@@ -1463,15 +1629,7 @@
         <w:jc w:val="both"/>
       </w:pPr>
       <w:r>
-        <w:t xml:space="preserve">Zona de descanso: zona en la que los humanos descansan según vuelven del exterior y donde, si han sido </w:t>
-      </w:r>
-      <w:proofErr w:type="gramStart"/>
-      <w:r>
-        <w:t>atacados</w:t>
-      </w:r>
-      <w:proofErr w:type="gramEnd"/>
-      <w:r>
-        <w:t xml:space="preserve"> pero han sobrevivido, descansarán por segunda vez después de comer para curarse del ataque del zombi.</w:t>
+        <w:t>Zona de descanso: zona en la que los humanos descansan según vuelven del exterior y donde, si han sido atacados pero han sobrevivido, descansarán por segunda vez después de comer para curarse del ataque del zombi.</w:t>
       </w:r>
     </w:p>
     <w:p>
@@ -1496,7 +1654,7 @@
         </w:numPr>
         <w:jc w:val="both"/>
       </w:pPr>
-      <w:bookmarkStart w:id="6" w:name="_Toc197257423"/>
+      <w:bookmarkStart w:id="6" w:name="_Toc197261110"/>
       <w:r>
         <w:t>Zonas de riesgo</w:t>
       </w:r>
@@ -1550,7 +1708,7 @@
         </w:numPr>
         <w:jc w:val="both"/>
       </w:pPr>
-      <w:bookmarkStart w:id="7" w:name="_Toc197257424"/>
+      <w:bookmarkStart w:id="7" w:name="_Toc197261111"/>
       <w:r>
         <w:t>Túneles</w:t>
       </w:r>
@@ -1579,7 +1737,7 @@
         </w:numPr>
         <w:jc w:val="both"/>
       </w:pPr>
-      <w:bookmarkStart w:id="8" w:name="_Toc197257425"/>
+      <w:bookmarkStart w:id="8" w:name="_Toc197261112"/>
       <w:r>
         <w:lastRenderedPageBreak/>
         <w:t>DISEÑO GENERAL DEL SISTEMA Y DISCUSIÓN DE LAS HERRAMIENTAS DE SINCRONIZACIÓN UTILIZADAS</w:t>
@@ -1595,7 +1753,7 @@
         </w:numPr>
         <w:jc w:val="both"/>
       </w:pPr>
-      <w:bookmarkStart w:id="9" w:name="_Toc197257426"/>
+      <w:bookmarkStart w:id="9" w:name="_Toc197261113"/>
       <w:r>
         <w:t>DISEÑO GENERAL DEL SISTEMA</w:t>
       </w:r>
@@ -1995,7 +2153,29 @@
         <w:jc w:val="both"/>
       </w:pPr>
       <w:r>
-        <w:t>Zona común:</w:t>
+        <w:t xml:space="preserve">Zona </w:t>
+      </w:r>
+      <w:r>
+        <w:t>de descanso</w:t>
+      </w:r>
+      <w:r>
+        <w:t>:</w:t>
+      </w:r>
+      <w:r>
+        <w:t xml:space="preserve"> es una zona del refugio donde los humanos van a descansar antes de comer al volver del exterior, y para curarse antes de comenzar de nuevo su ciclo si han sido atacados por un zombi en las zonas de riesgo.</w:t>
+      </w:r>
+    </w:p>
+    <w:p>
+      <w:pPr>
+        <w:pStyle w:val="Prrafodelista"/>
+        <w:numPr>
+          <w:ilvl w:val="0"/>
+          <w:numId w:val="8"/>
+        </w:numPr>
+        <w:jc w:val="both"/>
+      </w:pPr>
+      <w:r>
+        <w:t>Zona común: En esta zona del refugio los humanos se preparan para ir al exterior. Aleatoriamente eligen un túnel por el que van a salir y esperan a que tres humanos, incluido él, quieran salir por ese túnel hacia la zona de riesgo correspondiente. Es una zona de preparación donde no se realiza nada más a parte de la selección del túnel y la formación de grupos para salir por el túnel.</w:t>
       </w:r>
     </w:p>
     <w:p>
@@ -2012,10 +2192,957 @@
         </w:numPr>
         <w:jc w:val="both"/>
       </w:pPr>
-    </w:p>
-    <w:p>
-      <w:pPr>
-        <w:pStyle w:val="Prrafodelista"/>
+      <w:r>
+        <w:t>Zonas de riesgo (Clase ZonaRiesgo.java)</w:t>
+      </w:r>
+    </w:p>
+    <w:p>
+      <w:pPr>
+        <w:pStyle w:val="Prrafodelista"/>
+        <w:jc w:val="both"/>
+      </w:pPr>
+      <w:r>
+        <w:t>Son áreas externas al refugio</w:t>
+      </w:r>
+      <w:r>
+        <w:t xml:space="preserve"> a las que se accede mediante los túneles</w:t>
+      </w:r>
+      <w:r>
+        <w:t xml:space="preserve"> donde los humanos intenta</w:t>
+      </w:r>
+      <w:r>
+        <w:t>n</w:t>
+      </w:r>
+      <w:r>
+        <w:t xml:space="preserve"> permanecer</w:t>
+      </w:r>
+      <w:r>
+        <w:t xml:space="preserve"> entre tres y cinco segundos sin ser atacados por un zombi para recolectar dos piezas de comida. En el caso de que concluya el tiempo y no hayan sido atacados, vuelve al refugio y depositan la comida recolectada en el comedor. Si son atacados por un zombi mientras intentan recolectar comida hay dos opciones:</w:t>
+      </w:r>
+    </w:p>
+    <w:p>
+      <w:pPr>
+        <w:pStyle w:val="Prrafodelista"/>
+        <w:numPr>
+          <w:ilvl w:val="0"/>
+          <w:numId w:val="10"/>
+        </w:numPr>
+        <w:jc w:val="both"/>
+      </w:pPr>
+      <w:r>
+        <w:t>El ataque del zombi falla: Si esto ocurre vuelven inmediatamente al refugio marcados y soltando la comida. Después de comer deberán volver a descansar para dejar de estar marcados.</w:t>
+      </w:r>
+    </w:p>
+    <w:p>
+      <w:pPr>
+        <w:pStyle w:val="Prrafodelista"/>
+        <w:numPr>
+          <w:ilvl w:val="0"/>
+          <w:numId w:val="10"/>
+        </w:numPr>
+        <w:jc w:val="both"/>
+      </w:pPr>
+      <w:r>
+        <w:t>El ataque del zombi resulta exitoso: El humano muere y se crea un zombi con el mismo identificador del humano, cambiando la H de humano por la Z de zombi.</w:t>
+      </w:r>
+    </w:p>
+    <w:p>
+      <w:pPr>
+        <w:jc w:val="both"/>
+      </w:pPr>
+    </w:p>
+    <w:p>
+      <w:pPr>
+        <w:jc w:val="both"/>
+      </w:pPr>
+    </w:p>
+    <w:p>
+      <w:pPr>
+        <w:jc w:val="both"/>
+      </w:pPr>
+    </w:p>
+    <w:p>
+      <w:pPr>
+        <w:pStyle w:val="Prrafodelista"/>
+        <w:numPr>
+          <w:ilvl w:val="0"/>
+          <w:numId w:val="4"/>
+        </w:numPr>
+        <w:jc w:val="both"/>
+      </w:pPr>
+      <w:r>
+        <w:lastRenderedPageBreak/>
+        <w:t>Arranque</w:t>
+      </w:r>
+      <w:r>
+        <w:t xml:space="preserve"> (Clase Arranque.java)</w:t>
+      </w:r>
+    </w:p>
+    <w:p>
+      <w:pPr>
+        <w:pStyle w:val="Prrafodelista"/>
+        <w:jc w:val="both"/>
+      </w:pPr>
+      <w:r>
+        <w:t>La clase arranque es la encargada de iniciar la simulación. Dentro de esta clase se crea el zombi inicial y se crean los humanos, así como las zonas que componen el escenario apocalíptico.</w:t>
+      </w:r>
+      <w:r>
+        <w:t xml:space="preserve"> La clase crea constantemente humanos de manera ordenada cada 0,5-2 segundos, asignándoles un identificador a cada uno de manera ordenada. En esta clase también se interactúa con la clase pausa, que se encarga de pasar la actividad de los hilos (zombis y humanos).</w:t>
+      </w:r>
+    </w:p>
+    <w:p>
+      <w:pPr>
+        <w:pStyle w:val="Prrafodelista"/>
+        <w:jc w:val="both"/>
+      </w:pPr>
+      <w:r>
+        <w:t>Por último, la información que genera la simulación se muestra de manera gráfica en una ventana (VentanaServ).</w:t>
+      </w:r>
+    </w:p>
+    <w:p>
+      <w:pPr>
+        <w:pStyle w:val="Prrafodelista"/>
+        <w:jc w:val="both"/>
+      </w:pPr>
+    </w:p>
+    <w:p>
+      <w:pPr>
+        <w:pStyle w:val="Prrafodelista"/>
+        <w:numPr>
+          <w:ilvl w:val="0"/>
+          <w:numId w:val="4"/>
+        </w:numPr>
+        <w:jc w:val="both"/>
+      </w:pPr>
+      <w:r>
+        <w:t>Pausa</w:t>
+      </w:r>
+      <w:r>
+        <w:t xml:space="preserve"> (Clase Pausa.java)</w:t>
+      </w:r>
+    </w:p>
+    <w:p>
+      <w:pPr>
+        <w:pStyle w:val="Prrafodelista"/>
+        <w:jc w:val="both"/>
+      </w:pPr>
+      <w:r>
+        <w:t>Esta clase se encarga de pausar y reanudar la ejecución del sistema, y además tiene un método para que los hilos comprueben si se ha pausado o no la simulación para que puedan detenerse.</w:t>
+      </w:r>
+    </w:p>
+    <w:p>
+      <w:pPr>
+        <w:pStyle w:val="Prrafodelista"/>
+        <w:jc w:val="both"/>
+      </w:pPr>
+    </w:p>
+    <w:p>
+      <w:pPr>
+        <w:pStyle w:val="Prrafodelista"/>
+        <w:numPr>
+          <w:ilvl w:val="0"/>
+          <w:numId w:val="4"/>
+        </w:numPr>
+        <w:jc w:val="both"/>
+      </w:pPr>
+      <w:r>
+        <w:t>Ranking</w:t>
+      </w:r>
+      <w:r>
+        <w:t xml:space="preserve"> (Clase Ranking.java)</w:t>
+      </w:r>
+    </w:p>
+    <w:p>
+      <w:pPr>
+        <w:pStyle w:val="Prrafodelista"/>
+        <w:jc w:val="both"/>
+      </w:pPr>
+      <w:r>
+        <w:t>Esta clase se encarga de conocer tod</w:t>
+      </w:r>
+      <w:r>
+        <w:t>os los contadores de muertes</w:t>
+      </w:r>
+      <w:r>
+        <w:t xml:space="preserve"> de los zombis que haya en el sistema y, a partir de ellos, crear un ranking de los tres zombis con más muertes causadas a los humanos.</w:t>
+      </w:r>
+    </w:p>
+    <w:p>
+      <w:pPr>
+        <w:pStyle w:val="Prrafodelista"/>
+        <w:jc w:val="both"/>
+      </w:pPr>
+    </w:p>
+    <w:p>
+      <w:pPr>
+        <w:pStyle w:val="Prrafodelista"/>
+        <w:numPr>
+          <w:ilvl w:val="0"/>
+          <w:numId w:val="4"/>
+        </w:numPr>
+        <w:jc w:val="both"/>
+      </w:pPr>
+      <w:r>
+        <w:t xml:space="preserve">Servidor </w:t>
+      </w:r>
+      <w:r>
+        <w:t>(Clase Servidor.java)</w:t>
+      </w:r>
+    </w:p>
+    <w:p>
+      <w:pPr>
+        <w:pStyle w:val="Prrafodelista"/>
+        <w:jc w:val="both"/>
+      </w:pPr>
+      <w:r>
+        <w:t>El servidor se encarga de crear un servidor donde se inicie una simulación del apocalipsis. Este servidor intercambiará información con el cliente, donde envía datos de los humanos y zombis que hay en cada zona del sistema, así como los datos de las muertes causadas por los tres mejores zombis. También se encarga de recibir las ordenes de los clientes para parar y reanudar la simulación.</w:t>
+      </w:r>
+    </w:p>
+    <w:p>
+      <w:pPr>
+        <w:pStyle w:val="Prrafodelista"/>
+        <w:jc w:val="both"/>
+      </w:pPr>
+    </w:p>
+    <w:p>
+      <w:pPr>
+        <w:pStyle w:val="Prrafodelista"/>
+        <w:numPr>
+          <w:ilvl w:val="0"/>
+          <w:numId w:val="4"/>
+        </w:numPr>
+        <w:jc w:val="both"/>
+      </w:pPr>
+      <w:r>
+        <w:t xml:space="preserve">Cliente </w:t>
+      </w:r>
+      <w:r>
+        <w:t>(Clase Cliente.java)</w:t>
+      </w:r>
+    </w:p>
+    <w:p>
+      <w:pPr>
+        <w:pStyle w:val="Prrafodelista"/>
+        <w:jc w:val="both"/>
+      </w:pPr>
+      <w:r>
+        <w:t>El cliente recibe información sobre la cantidad de humanos y zombis que hay en cada zona. También recibe información sobre el ranking de zombis en cuanto a las muertes que han causado. Con esta información se crea una ventana donde se muestran gráficamente los resultados obtenidos del servidor (VetanaCli).</w:t>
+      </w:r>
+    </w:p>
+    <w:p>
+      <w:pPr>
+        <w:jc w:val="both"/>
+      </w:pPr>
+    </w:p>
+    <w:p>
+      <w:pPr>
+        <w:pStyle w:val="Prrafodelista"/>
+        <w:numPr>
+          <w:ilvl w:val="0"/>
+          <w:numId w:val="4"/>
+        </w:numPr>
+        <w:jc w:val="both"/>
+      </w:pPr>
+      <w:r>
+        <w:t>Ventanas (Clases VentanaServ.java y VentanaCli.java)</w:t>
+      </w:r>
+    </w:p>
+    <w:p>
+      <w:pPr>
+        <w:pStyle w:val="Prrafodelista"/>
+        <w:jc w:val="both"/>
+      </w:pPr>
+      <w:r>
+        <w:t>Son ventanas gráficas que muestran información sobre los humanos y zombis que hay en cada zona, así como las muertes causadas por los tres zombis más letales en el caso de la ventana del cliente (VentanaCli).</w:t>
+      </w:r>
+    </w:p>
+    <w:p>
+      <w:pPr>
+        <w:pStyle w:val="Prrafodelista"/>
+        <w:numPr>
+          <w:ilvl w:val="0"/>
+          <w:numId w:val="4"/>
+        </w:numPr>
+        <w:jc w:val="both"/>
+      </w:pPr>
+      <w:r>
+        <w:lastRenderedPageBreak/>
+        <w:t>Logger (Clase Logger.java)</w:t>
+      </w:r>
+    </w:p>
+    <w:p>
+      <w:pPr>
+        <w:pStyle w:val="Prrafodelista"/>
+        <w:jc w:val="both"/>
+      </w:pPr>
+      <w:r>
+        <w:t>Esta clase se encarga de registrar los eventos que van sucediendo en el sistema, como los accesos de los humanos a diferentes zonas, los depósitos de comida, las acciones que realizan los humanos y las interacciones que tienen con los zombis</w:t>
+      </w:r>
+      <w:r>
+        <w:t>. Todos estos sucesos se escriben en un documento de texto llamado Apocalipsis.txt. Esta clase es crucial para conocer el comportamiento del sistema.</w:t>
+      </w:r>
+    </w:p>
+    <w:p>
+      <w:pPr>
+        <w:pStyle w:val="Prrafodelista"/>
+        <w:jc w:val="both"/>
+      </w:pPr>
+    </w:p>
+    <w:p>
+      <w:pPr>
+        <w:pStyle w:val="Ttulo2"/>
+        <w:numPr>
+          <w:ilvl w:val="1"/>
+          <w:numId w:val="10"/>
+        </w:numPr>
+        <w:jc w:val="both"/>
+      </w:pPr>
+      <w:bookmarkStart w:id="10" w:name="_Toc197261114"/>
+      <w:r>
+        <w:t>DISCUSIÓN DE LAS HERRAMIENTAS DE SINCRONIZACIÓN UTILIZADAS</w:t>
+      </w:r>
+      <w:bookmarkEnd w:id="10"/>
+    </w:p>
+    <w:p>
+      <w:pPr>
+        <w:jc w:val="both"/>
+      </w:pPr>
+      <w:r>
+        <w:rPr>
+          <w:b/>
+          <w:bCs/>
+        </w:rPr>
+        <w:t>Clase Tunel.java</w:t>
+      </w:r>
+      <w:r>
+        <w:rPr>
+          <w:b/>
+          <w:bCs/>
+        </w:rPr>
+        <w:tab/>
+      </w:r>
+      <w:r>
+        <w:br/>
+        <w:t>Herramientas empleadas:</w:t>
+      </w:r>
+    </w:p>
+    <w:p>
+      <w:pPr>
+        <w:pStyle w:val="Prrafodelista"/>
+        <w:numPr>
+          <w:ilvl w:val="0"/>
+          <w:numId w:val="3"/>
+        </w:numPr>
+        <w:jc w:val="both"/>
+      </w:pPr>
+      <w:r>
+        <w:t>Semaphore(3, true)</w:t>
+      </w:r>
+      <w:r>
+        <w:t xml:space="preserve"> esperarAntes</w:t>
+      </w:r>
+      <w:r>
+        <w:t>: Controla el acceso a la zona de espera para formar grupos de tres humanos. El parámetro true asegura que el semáforo sea FIFO.</w:t>
+      </w:r>
+    </w:p>
+    <w:p>
+      <w:pPr>
+        <w:pStyle w:val="Prrafodelista"/>
+        <w:numPr>
+          <w:ilvl w:val="0"/>
+          <w:numId w:val="3"/>
+        </w:numPr>
+        <w:jc w:val="both"/>
+      </w:pPr>
+      <w:r>
+        <w:t>CyclicBarrier(3)</w:t>
+      </w:r>
+      <w:r>
+        <w:t xml:space="preserve"> esperar</w:t>
+      </w:r>
+      <w:r>
+        <w:t>: Asegura que los humanos solo accedan al túnel cuando el grupo de tres esté formado.</w:t>
+      </w:r>
+    </w:p>
+    <w:p>
+      <w:pPr>
+        <w:pStyle w:val="Prrafodelista"/>
+        <w:numPr>
+          <w:ilvl w:val="0"/>
+          <w:numId w:val="3"/>
+        </w:numPr>
+        <w:jc w:val="both"/>
+      </w:pPr>
+      <w:r>
+        <w:t>Semaphore pasar: Gestiona el acceso al túnel de uno en uno, asegurando que solo un humano pase a la vez.</w:t>
+      </w:r>
+    </w:p>
+    <w:p>
+      <w:pPr>
+        <w:pStyle w:val="Prrafodelista"/>
+        <w:numPr>
+          <w:ilvl w:val="0"/>
+          <w:numId w:val="3"/>
+        </w:numPr>
+        <w:jc w:val="both"/>
+      </w:pPr>
+      <w:r>
+        <w:t>LinkedBlockingQueue</w:t>
+      </w:r>
+      <w:r>
+        <w:t>&lt;Humano&gt; listaPasar, listaPasado y listaRegresar</w:t>
+      </w:r>
+      <w:r>
+        <w:t>: Utilizada para gestionar las listas de espera</w:t>
+      </w:r>
+      <w:r>
+        <w:t xml:space="preserve"> y de acceso al túnel</w:t>
+      </w:r>
+      <w:r>
+        <w:t xml:space="preserve"> de los humanos, garantizando un acceso ordenado</w:t>
+      </w:r>
+      <w:r>
+        <w:t xml:space="preserve"> y limitado</w:t>
+      </w:r>
+      <w:r>
+        <w:t>.</w:t>
+      </w:r>
+    </w:p>
+    <w:p>
+      <w:pPr>
+        <w:pStyle w:val="Prrafodelista"/>
+        <w:numPr>
+          <w:ilvl w:val="0"/>
+          <w:numId w:val="3"/>
+        </w:numPr>
+        <w:jc w:val="both"/>
+      </w:pPr>
+      <w:r>
+        <w:t>ReentrantLock con condition: Verifica que no haya humanos intentando regresar antes de permitir que otros salgan, gestionando el acceso con prioridad.</w:t>
+      </w:r>
+    </w:p>
+    <w:p>
+      <w:pPr>
+        <w:pStyle w:val="Prrafodelista"/>
+        <w:jc w:val="both"/>
+      </w:pPr>
+    </w:p>
+    <w:p>
+      <w:pPr>
+        <w:jc w:val="both"/>
+      </w:pPr>
+      <w:r>
+        <w:rPr>
+          <w:b/>
+          <w:bCs/>
+        </w:rPr>
+        <w:t>Clase Com</w:t>
+      </w:r>
+      <w:r>
+        <w:rPr>
+          <w:b/>
+          <w:bCs/>
+        </w:rPr>
+        <w:t>e</w:t>
+      </w:r>
+      <w:r>
+        <w:rPr>
+          <w:b/>
+          <w:bCs/>
+        </w:rPr>
+        <w:t>dor.java</w:t>
+      </w:r>
+      <w:r>
+        <w:rPr>
+          <w:b/>
+          <w:bCs/>
+        </w:rPr>
+        <w:tab/>
+      </w:r>
+      <w:r>
+        <w:br/>
+        <w:t>Herramientas empleadas:</w:t>
+      </w:r>
+    </w:p>
+    <w:p>
+      <w:pPr>
+        <w:pStyle w:val="Prrafodelista"/>
+        <w:numPr>
+          <w:ilvl w:val="0"/>
+          <w:numId w:val="3"/>
+        </w:numPr>
+        <w:jc w:val="both"/>
+      </w:pPr>
+      <w:r>
+        <w:t>AtomicInteger comidaDisponible: permite un acceso atómico a la comida disponible, asegurando operaciones seguras y sin interferencias.</w:t>
+      </w:r>
+    </w:p>
+    <w:p>
+      <w:pPr>
+        <w:pStyle w:val="Prrafodelista"/>
+        <w:numPr>
+          <w:ilvl w:val="0"/>
+          <w:numId w:val="3"/>
+        </w:numPr>
+        <w:jc w:val="both"/>
+      </w:pPr>
+      <w:r>
+        <w:t>Semaphore (1,true) comer: Controla que solo un humano pueda comerá ala vez, mientras los demás esperan en orden.</w:t>
+      </w:r>
+    </w:p>
+    <w:p>
+      <w:pPr>
+        <w:pStyle w:val="Prrafodelista"/>
+        <w:numPr>
+          <w:ilvl w:val="0"/>
+          <w:numId w:val="3"/>
+        </w:numPr>
+        <w:jc w:val="both"/>
+      </w:pPr>
+      <w:r>
+        <w:t>ReentrantLock con condition comidaEsperar y noComida: gestiona la espera de los humanos cuando no hay comida disponible.</w:t>
+      </w:r>
+    </w:p>
+    <w:p>
+      <w:pPr>
+        <w:pStyle w:val="Prrafodelista"/>
+        <w:numPr>
+          <w:ilvl w:val="0"/>
+          <w:numId w:val="3"/>
+        </w:numPr>
+        <w:jc w:val="both"/>
+      </w:pPr>
+      <w:r>
+        <w:t>LinkedBlockingQueue</w:t>
+      </w:r>
+      <w:r>
+        <w:t>&lt;Humano&gt;</w:t>
+      </w:r>
+      <w:r>
+        <w:t xml:space="preserve"> listaComedor: organiza la lista de los humanos en el comedor, gestionando su acceso y salida de forma eficiente y ordenada.</w:t>
+      </w:r>
+    </w:p>
+    <w:p>
+      <w:pPr>
+        <w:jc w:val="both"/>
+        <w:rPr>
+          <w:rStyle w:val="Textoennegrita"/>
+          <w:b w:val="0"/>
+          <w:bCs w:val="0"/>
+        </w:rPr>
+      </w:pPr>
+    </w:p>
+    <w:p>
+      <w:pPr>
+        <w:jc w:val="both"/>
+        <w:rPr>
+          <w:rStyle w:val="Textoennegrita"/>
+          <w:b w:val="0"/>
+          <w:bCs w:val="0"/>
+        </w:rPr>
+      </w:pPr>
+      <w:r>
+        <w:rPr>
+          <w:rStyle w:val="Textoennegrita"/>
+        </w:rPr>
+        <w:lastRenderedPageBreak/>
+        <w:t>Clase Humano.java</w:t>
+      </w:r>
+      <w:r>
+        <w:rPr>
+          <w:rStyle w:val="Textoennegrita"/>
+        </w:rPr>
+        <w:tab/>
+      </w:r>
+      <w:r>
+        <w:rPr>
+          <w:rStyle w:val="Textoennegrita"/>
+          <w:b w:val="0"/>
+          <w:bCs w:val="0"/>
+        </w:rPr>
+        <w:br/>
+        <w:t>Herramientas empleadas:</w:t>
+      </w:r>
+    </w:p>
+    <w:p>
+      <w:pPr>
+        <w:pStyle w:val="Prrafodelista"/>
+        <w:numPr>
+          <w:ilvl w:val="0"/>
+          <w:numId w:val="3"/>
+        </w:numPr>
+        <w:jc w:val="both"/>
+        <w:rPr>
+          <w:rStyle w:val="Textoennegrita"/>
+          <w:b w:val="0"/>
+          <w:bCs w:val="0"/>
+        </w:rPr>
+      </w:pPr>
+      <w:r>
+        <w:rPr>
+          <w:rStyle w:val="Textoennegrita"/>
+          <w:b w:val="0"/>
+          <w:bCs w:val="0"/>
+        </w:rPr>
+        <w:t>CyclicBarrier</w:t>
+      </w:r>
+      <w:r>
+        <w:rPr>
+          <w:rStyle w:val="Textoennegrita"/>
+          <w:b w:val="0"/>
+          <w:bCs w:val="0"/>
+        </w:rPr>
+        <w:t>(2)</w:t>
+      </w:r>
+      <w:r>
+        <w:rPr>
+          <w:rStyle w:val="Textoennegrita"/>
+          <w:b w:val="0"/>
+          <w:bCs w:val="0"/>
+        </w:rPr>
+        <w:t xml:space="preserve"> esperarAtaque: Se utiliza para coordinar que el humano y el zombi se sincronicen durante el ataque. La barrera se activa solamente cuando el humano y el zombi están listos,. Esto asegura que el ataque no ocurra hasta que ambos estén preparados. Espera a que los dos estén listos para continuar, ya que es un CyclicBarrier de 2.</w:t>
+      </w:r>
+    </w:p>
+    <w:p>
+      <w:pPr>
+        <w:pStyle w:val="Prrafodelista"/>
+        <w:numPr>
+          <w:ilvl w:val="0"/>
+          <w:numId w:val="3"/>
+        </w:numPr>
+        <w:jc w:val="both"/>
+        <w:rPr>
+          <w:rStyle w:val="Textoennegrita"/>
+          <w:b w:val="0"/>
+          <w:bCs w:val="0"/>
+        </w:rPr>
+      </w:pPr>
+      <w:r>
+        <w:rPr>
+          <w:rStyle w:val="Textoennegrita"/>
+          <w:b w:val="0"/>
+          <w:bCs w:val="0"/>
+        </w:rPr>
+        <w:t xml:space="preserve">AtomicBoolean esperandoAtaque: Se usa para indicar de manera atómica si el humano está esperando un ataque de un zombi. Si este </w:t>
+      </w:r>
+      <w:r>
+        <w:rPr>
+          <w:rStyle w:val="Textoennegrita"/>
+          <w:b w:val="0"/>
+          <w:bCs w:val="0"/>
+        </w:rPr>
+        <w:t>está</w:t>
+      </w:r>
+      <w:r>
+        <w:rPr>
+          <w:rStyle w:val="Textoennegrita"/>
+          <w:b w:val="0"/>
+          <w:bCs w:val="0"/>
+        </w:rPr>
+        <w:t xml:space="preserve"> en true significa que puede ser atacado por un zombi, mientras que si está en false significa que ya </w:t>
+      </w:r>
+      <w:r>
+        <w:rPr>
+          <w:rStyle w:val="Textoennegrita"/>
+          <w:b w:val="0"/>
+          <w:bCs w:val="0"/>
+        </w:rPr>
+        <w:t>está</w:t>
+      </w:r>
+      <w:r>
+        <w:rPr>
+          <w:rStyle w:val="Textoennegrita"/>
+          <w:b w:val="0"/>
+          <w:bCs w:val="0"/>
+        </w:rPr>
+        <w:t xml:space="preserve"> siendo atacado por un zombi, para que no ataquen dos zombis al mismo humano.</w:t>
+      </w:r>
+    </w:p>
+    <w:p>
+      <w:pPr>
+        <w:pStyle w:val="Prrafodelista"/>
+        <w:jc w:val="both"/>
+        <w:rPr>
+          <w:rStyle w:val="Textoennegrita"/>
+          <w:b w:val="0"/>
+          <w:bCs w:val="0"/>
+        </w:rPr>
+      </w:pPr>
+    </w:p>
+    <w:p>
+      <w:pPr>
+        <w:jc w:val="both"/>
+      </w:pPr>
+      <w:r>
+        <w:rPr>
+          <w:b/>
+          <w:bCs/>
+        </w:rPr>
+        <w:t>Clase Logger.java</w:t>
+      </w:r>
+      <w:r>
+        <w:rPr>
+          <w:b/>
+          <w:bCs/>
+        </w:rPr>
+        <w:tab/>
+      </w:r>
+      <w:r>
+        <w:rPr>
+          <w:b/>
+          <w:bCs/>
+        </w:rPr>
+        <w:br/>
+      </w:r>
+      <w:r>
+        <w:t>Herramientas empleadas:</w:t>
+      </w:r>
+    </w:p>
+    <w:p>
+      <w:pPr>
+        <w:pStyle w:val="Prrafodelista"/>
+        <w:numPr>
+          <w:ilvl w:val="0"/>
+          <w:numId w:val="3"/>
+        </w:numPr>
+        <w:jc w:val="both"/>
+      </w:pPr>
+      <w:r>
+        <w:t>Semaphore(1, true) sem: controla el acceso al archivo de log, para asegurar que solo un hilo escriba a la vez en el y no haya interferencias. Al ser true significa que es un semáforo FIFO y que se accede y se espera en orden de llegada.</w:t>
+      </w:r>
+    </w:p>
+    <w:p>
+      <w:pPr>
+        <w:pStyle w:val="Prrafodelista"/>
+        <w:jc w:val="both"/>
+      </w:pPr>
+    </w:p>
+    <w:p>
+      <w:pPr>
+        <w:jc w:val="both"/>
+      </w:pPr>
+      <w:r>
+        <w:rPr>
+          <w:b/>
+          <w:bCs/>
+        </w:rPr>
+        <w:t>Clase Pausa.java</w:t>
+      </w:r>
+      <w:r>
+        <w:rPr>
+          <w:b/>
+          <w:bCs/>
+        </w:rPr>
+        <w:tab/>
+      </w:r>
+      <w:r>
+        <w:br/>
+        <w:t>Herramientas empleadas:</w:t>
+      </w:r>
+    </w:p>
+    <w:p>
+      <w:pPr>
+        <w:pStyle w:val="Prrafodelista"/>
+        <w:numPr>
+          <w:ilvl w:val="0"/>
+          <w:numId w:val="3"/>
+        </w:numPr>
+        <w:jc w:val="both"/>
+      </w:pPr>
+      <w:r>
+        <w:t>ReentrantLock lockDetener y condition condición: se usan para gestionar la espera y la reanudación de los hilos, permitiendo que se bloqueen y desbloqueen de manera sincronizada</w:t>
+      </w:r>
+      <w:r>
+        <w:t xml:space="preserve"> según indique la simulación.</w:t>
+      </w:r>
+    </w:p>
+    <w:p>
+      <w:pPr>
+        <w:pStyle w:val="Prrafodelista"/>
+        <w:jc w:val="both"/>
+      </w:pPr>
+    </w:p>
+    <w:p>
+      <w:pPr>
+        <w:jc w:val="both"/>
+      </w:pPr>
+      <w:r>
+        <w:rPr>
+          <w:b/>
+          <w:bCs/>
+        </w:rPr>
+        <w:t>Clase ZonaComun.java</w:t>
+      </w:r>
+      <w:r>
+        <w:rPr>
+          <w:b/>
+          <w:bCs/>
+        </w:rPr>
+        <w:tab/>
+      </w:r>
+      <w:r>
+        <w:br/>
+        <w:t>Herramientas empleadas:</w:t>
+      </w:r>
+    </w:p>
+    <w:p>
+      <w:pPr>
+        <w:pStyle w:val="Prrafodelista"/>
+        <w:numPr>
+          <w:ilvl w:val="0"/>
+          <w:numId w:val="3"/>
+        </w:numPr>
+        <w:jc w:val="both"/>
+      </w:pPr>
+      <w:r>
+        <w:t>LinkedBlockingQueue&lt;Humano&gt; listaHumanos: se utiliza para obtener y modificar la lista de los humanos que están en la zona común del refugio de manera eficiente y ordenada.</w:t>
+      </w:r>
+    </w:p>
+    <w:p>
+      <w:pPr>
+        <w:pStyle w:val="Prrafodelista"/>
+        <w:jc w:val="both"/>
+      </w:pPr>
+    </w:p>
+    <w:p>
+      <w:pPr>
+        <w:jc w:val="both"/>
+      </w:pPr>
+      <w:r>
+        <w:rPr>
+          <w:b/>
+          <w:bCs/>
+        </w:rPr>
+        <w:t>Clase Zona</w:t>
+      </w:r>
+      <w:r>
+        <w:rPr>
+          <w:b/>
+          <w:bCs/>
+        </w:rPr>
+        <w:t>Descanso</w:t>
+      </w:r>
+      <w:r>
+        <w:rPr>
+          <w:b/>
+          <w:bCs/>
+        </w:rPr>
+        <w:t>.java</w:t>
+      </w:r>
+      <w:r>
+        <w:rPr>
+          <w:b/>
+          <w:bCs/>
+        </w:rPr>
+        <w:tab/>
+      </w:r>
+      <w:r>
+        <w:br/>
+        <w:t>Herramientas empleadas:</w:t>
+      </w:r>
+    </w:p>
+    <w:p>
+      <w:pPr>
+        <w:pStyle w:val="Prrafodelista"/>
+        <w:numPr>
+          <w:ilvl w:val="0"/>
+          <w:numId w:val="3"/>
+        </w:numPr>
+        <w:jc w:val="both"/>
+      </w:pPr>
+      <w:r>
+        <w:t>LinkedBlockingQueue&lt;Humano&gt; lista</w:t>
+      </w:r>
+      <w:r>
+        <w:t>Descansando</w:t>
+      </w:r>
+      <w:r>
+        <w:t xml:space="preserve">: se utiliza para obtener y modificar la lista de los humanos que están </w:t>
+      </w:r>
+      <w:r>
+        <w:t xml:space="preserve">descansando </w:t>
+      </w:r>
+      <w:r>
+        <w:t xml:space="preserve">en la zona </w:t>
+      </w:r>
+      <w:r>
+        <w:t>de descanso</w:t>
+      </w:r>
+      <w:r>
+        <w:t xml:space="preserve"> del refugio de manera eficiente y ordenada.</w:t>
+      </w:r>
+    </w:p>
+    <w:p>
+      <w:pPr>
+        <w:jc w:val="both"/>
+      </w:pPr>
+      <w:r>
+        <w:rPr>
+          <w:b/>
+          <w:bCs/>
+        </w:rPr>
+        <w:lastRenderedPageBreak/>
+        <w:t>Clase Zona</w:t>
+      </w:r>
+      <w:r>
+        <w:rPr>
+          <w:b/>
+          <w:bCs/>
+        </w:rPr>
+        <w:t>Riesgo</w:t>
+      </w:r>
+      <w:r>
+        <w:rPr>
+          <w:b/>
+          <w:bCs/>
+        </w:rPr>
+        <w:t>.java</w:t>
+      </w:r>
+      <w:r>
+        <w:rPr>
+          <w:b/>
+          <w:bCs/>
+        </w:rPr>
+        <w:tab/>
+      </w:r>
+      <w:r>
+        <w:br/>
+        <w:t>Herramientas empleadas:</w:t>
+      </w:r>
+    </w:p>
+    <w:p>
+      <w:pPr>
+        <w:pStyle w:val="Prrafodelista"/>
+        <w:numPr>
+          <w:ilvl w:val="0"/>
+          <w:numId w:val="3"/>
+        </w:numPr>
+        <w:jc w:val="both"/>
+      </w:pPr>
+      <w:r>
+        <w:t>LinkedBlockingQueue&lt;Humano&gt; lista</w:t>
+      </w:r>
+      <w:r>
+        <w:t>Zombies</w:t>
+      </w:r>
+      <w:r>
+        <w:t xml:space="preserve">: se utiliza para obtener y modificar la lista de los </w:t>
+      </w:r>
+      <w:r>
+        <w:t>zombis</w:t>
+      </w:r>
+      <w:r>
+        <w:t xml:space="preserve"> que están en la zona </w:t>
+      </w:r>
+      <w:r>
+        <w:t>de riesgo indicada</w:t>
+      </w:r>
+      <w:r>
+        <w:t xml:space="preserve"> de manera eficiente y ordenada.</w:t>
+      </w:r>
+    </w:p>
+    <w:p>
+      <w:pPr>
         <w:jc w:val="both"/>
       </w:pPr>
     </w:p>
@@ -2028,12 +3155,12 @@
         </w:numPr>
         <w:jc w:val="both"/>
       </w:pPr>
-      <w:bookmarkStart w:id="10" w:name="_Toc197257427"/>
+      <w:bookmarkStart w:id="11" w:name="_Toc197261115"/>
       <w:r>
         <w:lastRenderedPageBreak/>
         <w:t>DESCRIPCIÓN DE LAS CLASES PRINCIPALES</w:t>
       </w:r>
-      <w:bookmarkEnd w:id="10"/>
+      <w:bookmarkEnd w:id="11"/>
       <w:r>
         <w:t xml:space="preserve"> </w:t>
       </w:r>
@@ -2047,7 +3174,7 @@
         </w:numPr>
         <w:jc w:val="both"/>
       </w:pPr>
-      <w:bookmarkStart w:id="11" w:name="_Toc197257428"/>
+      <w:bookmarkStart w:id="12" w:name="_Toc197261116"/>
       <w:r>
         <w:rPr>
           <w:noProof/>
@@ -2111,7 +3238,7 @@
       <w:r>
         <w:t>DIAGRAMA DE CLASES</w:t>
       </w:r>
-      <w:bookmarkEnd w:id="11"/>
+      <w:bookmarkEnd w:id="12"/>
     </w:p>
     <w:p/>
     <w:p>
@@ -2177,6 +3304,11 @@
         </w:drawing>
       </w:r>
     </w:p>
+    <w:p>
+      <w:r>
+        <w:br w:type="page"/>
+      </w:r>
+    </w:p>
     <w:p/>
     <w:p>
       <w:pPr>
@@ -2187,11 +3319,11 @@
         </w:numPr>
         <w:jc w:val="both"/>
       </w:pPr>
-      <w:bookmarkStart w:id="12" w:name="_Toc197257429"/>
+      <w:bookmarkStart w:id="13" w:name="_Toc197261117"/>
       <w:r>
         <w:t>CÓDIGO FUENTE</w:t>
       </w:r>
-      <w:bookmarkEnd w:id="12"/>
+      <w:bookmarkEnd w:id="13"/>
     </w:p>
     <w:sectPr>
       <w:pgSz w:w="11906" w:h="16838"/>
@@ -2206,6 +3338,119 @@
 <file path=word/numbering.xml><?xml version="1.0" encoding="utf-8"?>
 <w:numbering xmlns:wpc="http://schemas.microsoft.com/office/word/2010/wordprocessingCanvas" xmlns:cx="http://schemas.microsoft.com/office/drawing/2014/chartex" xmlns:cx1="http://schemas.microsoft.com/office/drawing/2015/9/8/chartex" xmlns:cx2="http://schemas.microsoft.com/office/drawing/2015/10/21/chartex" xmlns:cx3="http://schemas.microsoft.com/office/drawing/2016/5/9/chartex" xmlns:cx4="http://schemas.microsoft.com/office/drawing/2016/5/10/chartex" xmlns:cx5="http://schemas.microsoft.com/office/drawing/2016/5/11/chartex" xmlns:cx6="http://schemas.microsoft.com/office/drawing/2016/5/12/chartex" xmlns:cx7="http://schemas.microsoft.com/office/drawing/2016/5/13/chartex" xmlns:cx8="http://schemas.microsoft.com/office/drawing/2016/5/14/chartex" xmlns:mc="http://schemas.openxmlformats.org/markup-compatibility/2006" xmlns:aink="http://schemas.microsoft.com/office/drawing/2016/ink" xmlns:am3d="http://schemas.microsoft.com/office/drawing/2017/model3d" xmlns:o="urn:schemas-microsoft-com:office:office" xmlns:oel="http://schemas.microsoft.com/office/2019/extlst" xmlns:r="http://schemas.openxmlformats.org/officeDocument/2006/relationships" xmlns:m="http://schemas.openxmlformats.org/officeDocument/2006/math" xmlns:v="urn:schemas-microsoft-com:vml" xmlns:wp14="http://schemas.microsoft.com/office/word/2010/wordprocessingDrawing" xmlns:wp="http://schemas.openxmlformats.org/drawingml/2006/wordprocessingDrawing" xmlns:w10="urn:schemas-microsoft-com:office:word" xmlns:w="http://schemas.openxmlformats.org/wordprocessingml/2006/main" xmlns:w14="http://schemas.microsoft.com/office/word/2010/wordml" xmlns:w15="http://schemas.microsoft.com/office/word/2012/wordml" xmlns:w16cex="http://schemas.microsoft.com/office/word/2018/wordml/cex" xmlns:w16cid="http://schemas.microsoft.com/office/word/2016/wordml/cid" xmlns:w16="http://schemas.microsoft.com/office/word/2018/wordml" xmlns:w16du="http://schemas.microsoft.com/office/word/2023/wordml/word16du" xmlns:w16sdtdh="http://schemas.microsoft.com/office/word/2020/wordml/sdtdatahash" xmlns:w16sdtfl="http://schemas.microsoft.com/office/word/2024/wordml/sdtformatlock" xmlns:w16se="http://schemas.microsoft.com/office/word/2015/wordml/symex" xmlns:wpg="http://schemas.microsoft.com/office/word/2010/wordprocessingGroup" xmlns:wpi="http://schemas.microsoft.com/office/word/2010/wordprocessingInk" xmlns:wne="http://schemas.microsoft.com/office/word/2006/wordml" xmlns:wps="http://schemas.microsoft.com/office/word/2010/wordprocessingShape" mc:Ignorable="w14 w15 w16se w16cid w16 w16cex w16sdtdh w16sdtfl w16du wp14">
   <w:abstractNum w:abstractNumId="0" w15:restartNumberingAfterBreak="0">
+    <w:nsid w:val="069F3C26"/>
+    <w:multiLevelType w:val="hybridMultilevel"/>
+    <w:tmpl w:val="62F82F8A"/>
+    <w:lvl w:ilvl="0" w:tplc="96164462">
+      <w:start w:val="1"/>
+      <w:numFmt w:val="bullet"/>
+      <w:lvlText w:val="-"/>
+      <w:lvlJc w:val="left"/>
+      <w:pPr>
+        <w:ind w:left="774" w:hanging="360"/>
+      </w:pPr>
+      <w:rPr>
+        <w:rFonts w:ascii="Aptos" w:eastAsiaTheme="minorHAnsi" w:hAnsi="Aptos" w:cstheme="minorBidi" w:hint="default"/>
+      </w:rPr>
+    </w:lvl>
+    <w:lvl w:ilvl="1" w:tplc="0C0A0003" w:tentative="1">
+      <w:start w:val="1"/>
+      <w:numFmt w:val="bullet"/>
+      <w:lvlText w:val="o"/>
+      <w:lvlJc w:val="left"/>
+      <w:pPr>
+        <w:ind w:left="1494" w:hanging="360"/>
+      </w:pPr>
+      <w:rPr>
+        <w:rFonts w:ascii="Courier New" w:hAnsi="Courier New" w:cs="Courier New" w:hint="default"/>
+      </w:rPr>
+    </w:lvl>
+    <w:lvl w:ilvl="2" w:tplc="0C0A0005" w:tentative="1">
+      <w:start w:val="1"/>
+      <w:numFmt w:val="bullet"/>
+      <w:lvlText w:val=""/>
+      <w:lvlJc w:val="left"/>
+      <w:pPr>
+        <w:ind w:left="2214" w:hanging="360"/>
+      </w:pPr>
+      <w:rPr>
+        <w:rFonts w:ascii="Wingdings" w:hAnsi="Wingdings" w:hint="default"/>
+      </w:rPr>
+    </w:lvl>
+    <w:lvl w:ilvl="3" w:tplc="0C0A0001" w:tentative="1">
+      <w:start w:val="1"/>
+      <w:numFmt w:val="bullet"/>
+      <w:lvlText w:val=""/>
+      <w:lvlJc w:val="left"/>
+      <w:pPr>
+        <w:ind w:left="2934" w:hanging="360"/>
+      </w:pPr>
+      <w:rPr>
+        <w:rFonts w:ascii="Symbol" w:hAnsi="Symbol" w:hint="default"/>
+      </w:rPr>
+    </w:lvl>
+    <w:lvl w:ilvl="4" w:tplc="0C0A0003" w:tentative="1">
+      <w:start w:val="1"/>
+      <w:numFmt w:val="bullet"/>
+      <w:lvlText w:val="o"/>
+      <w:lvlJc w:val="left"/>
+      <w:pPr>
+        <w:ind w:left="3654" w:hanging="360"/>
+      </w:pPr>
+      <w:rPr>
+        <w:rFonts w:ascii="Courier New" w:hAnsi="Courier New" w:cs="Courier New" w:hint="default"/>
+      </w:rPr>
+    </w:lvl>
+    <w:lvl w:ilvl="5" w:tplc="0C0A0005" w:tentative="1">
+      <w:start w:val="1"/>
+      <w:numFmt w:val="bullet"/>
+      <w:lvlText w:val=""/>
+      <w:lvlJc w:val="left"/>
+      <w:pPr>
+        <w:ind w:left="4374" w:hanging="360"/>
+      </w:pPr>
+      <w:rPr>
+        <w:rFonts w:ascii="Wingdings" w:hAnsi="Wingdings" w:hint="default"/>
+      </w:rPr>
+    </w:lvl>
+    <w:lvl w:ilvl="6" w:tplc="0C0A0001" w:tentative="1">
+      <w:start w:val="1"/>
+      <w:numFmt w:val="bullet"/>
+      <w:lvlText w:val=""/>
+      <w:lvlJc w:val="left"/>
+      <w:pPr>
+        <w:ind w:left="5094" w:hanging="360"/>
+      </w:pPr>
+      <w:rPr>
+        <w:rFonts w:ascii="Symbol" w:hAnsi="Symbol" w:hint="default"/>
+      </w:rPr>
+    </w:lvl>
+    <w:lvl w:ilvl="7" w:tplc="0C0A0003" w:tentative="1">
+      <w:start w:val="1"/>
+      <w:numFmt w:val="bullet"/>
+      <w:lvlText w:val="o"/>
+      <w:lvlJc w:val="left"/>
+      <w:pPr>
+        <w:ind w:left="5814" w:hanging="360"/>
+      </w:pPr>
+      <w:rPr>
+        <w:rFonts w:ascii="Courier New" w:hAnsi="Courier New" w:cs="Courier New" w:hint="default"/>
+      </w:rPr>
+    </w:lvl>
+    <w:lvl w:ilvl="8" w:tplc="0C0A0005" w:tentative="1">
+      <w:start w:val="1"/>
+      <w:numFmt w:val="bullet"/>
+      <w:lvlText w:val=""/>
+      <w:lvlJc w:val="left"/>
+      <w:pPr>
+        <w:ind w:left="6534" w:hanging="360"/>
+      </w:pPr>
+      <w:rPr>
+        <w:rFonts w:ascii="Wingdings" w:hAnsi="Wingdings" w:hint="default"/>
+      </w:rPr>
+    </w:lvl>
+  </w:abstractNum>
+  <w:abstractNum w:abstractNumId="1" w15:restartNumberingAfterBreak="0">
     <w:nsid w:val="08333034"/>
     <w:multiLevelType w:val="hybridMultilevel"/>
     <w:tmpl w:val="F18C0B44"/>
@@ -2294,7 +3539,7 @@
       </w:pPr>
     </w:lvl>
   </w:abstractNum>
-  <w:abstractNum w:abstractNumId="1" w15:restartNumberingAfterBreak="0">
+  <w:abstractNum w:abstractNumId="2" w15:restartNumberingAfterBreak="0">
     <w:nsid w:val="27E777E7"/>
     <w:multiLevelType w:val="hybridMultilevel"/>
     <w:tmpl w:val="DBC48E44"/>
@@ -2383,7 +3628,156 @@
       </w:pPr>
     </w:lvl>
   </w:abstractNum>
-  <w:abstractNum w:abstractNumId="2" w15:restartNumberingAfterBreak="0">
+  <w:abstractNum w:abstractNumId="3" w15:restartNumberingAfterBreak="0">
+    <w:nsid w:val="2FF75A8E"/>
+    <w:multiLevelType w:val="multilevel"/>
+    <w:tmpl w:val="94EEF16C"/>
+    <w:lvl w:ilvl="0">
+      <w:start w:val="1"/>
+      <w:numFmt w:val="bullet"/>
+      <w:lvlText w:val=""/>
+      <w:lvlJc w:val="left"/>
+      <w:pPr>
+        <w:tabs>
+          <w:tab w:val="num" w:pos="720"/>
+        </w:tabs>
+        <w:ind w:left="720" w:hanging="360"/>
+      </w:pPr>
+      <w:rPr>
+        <w:rFonts w:ascii="Symbol" w:hAnsi="Symbol" w:hint="default"/>
+        <w:sz w:val="20"/>
+      </w:rPr>
+    </w:lvl>
+    <w:lvl w:ilvl="1" w:tentative="1">
+      <w:start w:val="1"/>
+      <w:numFmt w:val="bullet"/>
+      <w:lvlText w:val="o"/>
+      <w:lvlJc w:val="left"/>
+      <w:pPr>
+        <w:tabs>
+          <w:tab w:val="num" w:pos="1440"/>
+        </w:tabs>
+        <w:ind w:left="1440" w:hanging="360"/>
+      </w:pPr>
+      <w:rPr>
+        <w:rFonts w:ascii="Courier New" w:hAnsi="Courier New" w:hint="default"/>
+        <w:sz w:val="20"/>
+      </w:rPr>
+    </w:lvl>
+    <w:lvl w:ilvl="2" w:tentative="1">
+      <w:start w:val="1"/>
+      <w:numFmt w:val="bullet"/>
+      <w:lvlText w:val=""/>
+      <w:lvlJc w:val="left"/>
+      <w:pPr>
+        <w:tabs>
+          <w:tab w:val="num" w:pos="2160"/>
+        </w:tabs>
+        <w:ind w:left="2160" w:hanging="360"/>
+      </w:pPr>
+      <w:rPr>
+        <w:rFonts w:ascii="Wingdings" w:hAnsi="Wingdings" w:hint="default"/>
+        <w:sz w:val="20"/>
+      </w:rPr>
+    </w:lvl>
+    <w:lvl w:ilvl="3" w:tentative="1">
+      <w:start w:val="1"/>
+      <w:numFmt w:val="bullet"/>
+      <w:lvlText w:val=""/>
+      <w:lvlJc w:val="left"/>
+      <w:pPr>
+        <w:tabs>
+          <w:tab w:val="num" w:pos="2880"/>
+        </w:tabs>
+        <w:ind w:left="2880" w:hanging="360"/>
+      </w:pPr>
+      <w:rPr>
+        <w:rFonts w:ascii="Wingdings" w:hAnsi="Wingdings" w:hint="default"/>
+        <w:sz w:val="20"/>
+      </w:rPr>
+    </w:lvl>
+    <w:lvl w:ilvl="4" w:tentative="1">
+      <w:start w:val="1"/>
+      <w:numFmt w:val="bullet"/>
+      <w:lvlText w:val=""/>
+      <w:lvlJc w:val="left"/>
+      <w:pPr>
+        <w:tabs>
+          <w:tab w:val="num" w:pos="3600"/>
+        </w:tabs>
+        <w:ind w:left="3600" w:hanging="360"/>
+      </w:pPr>
+      <w:rPr>
+        <w:rFonts w:ascii="Wingdings" w:hAnsi="Wingdings" w:hint="default"/>
+        <w:sz w:val="20"/>
+      </w:rPr>
+    </w:lvl>
+    <w:lvl w:ilvl="5" w:tentative="1">
+      <w:start w:val="1"/>
+      <w:numFmt w:val="bullet"/>
+      <w:lvlText w:val=""/>
+      <w:lvlJc w:val="left"/>
+      <w:pPr>
+        <w:tabs>
+          <w:tab w:val="num" w:pos="4320"/>
+        </w:tabs>
+        <w:ind w:left="4320" w:hanging="360"/>
+      </w:pPr>
+      <w:rPr>
+        <w:rFonts w:ascii="Wingdings" w:hAnsi="Wingdings" w:hint="default"/>
+        <w:sz w:val="20"/>
+      </w:rPr>
+    </w:lvl>
+    <w:lvl w:ilvl="6" w:tentative="1">
+      <w:start w:val="1"/>
+      <w:numFmt w:val="bullet"/>
+      <w:lvlText w:val=""/>
+      <w:lvlJc w:val="left"/>
+      <w:pPr>
+        <w:tabs>
+          <w:tab w:val="num" w:pos="5040"/>
+        </w:tabs>
+        <w:ind w:left="5040" w:hanging="360"/>
+      </w:pPr>
+      <w:rPr>
+        <w:rFonts w:ascii="Wingdings" w:hAnsi="Wingdings" w:hint="default"/>
+        <w:sz w:val="20"/>
+      </w:rPr>
+    </w:lvl>
+    <w:lvl w:ilvl="7" w:tentative="1">
+      <w:start w:val="1"/>
+      <w:numFmt w:val="bullet"/>
+      <w:lvlText w:val=""/>
+      <w:lvlJc w:val="left"/>
+      <w:pPr>
+        <w:tabs>
+          <w:tab w:val="num" w:pos="5760"/>
+        </w:tabs>
+        <w:ind w:left="5760" w:hanging="360"/>
+      </w:pPr>
+      <w:rPr>
+        <w:rFonts w:ascii="Wingdings" w:hAnsi="Wingdings" w:hint="default"/>
+        <w:sz w:val="20"/>
+      </w:rPr>
+    </w:lvl>
+    <w:lvl w:ilvl="8" w:tentative="1">
+      <w:start w:val="1"/>
+      <w:numFmt w:val="bullet"/>
+      <w:lvlText w:val=""/>
+      <w:lvlJc w:val="left"/>
+      <w:pPr>
+        <w:tabs>
+          <w:tab w:val="num" w:pos="6480"/>
+        </w:tabs>
+        <w:ind w:left="6480" w:hanging="360"/>
+      </w:pPr>
+      <w:rPr>
+        <w:rFonts w:ascii="Wingdings" w:hAnsi="Wingdings" w:hint="default"/>
+        <w:sz w:val="20"/>
+      </w:rPr>
+    </w:lvl>
+  </w:abstractNum>
+  <w:abstractNum w:abstractNumId="4" w15:restartNumberingAfterBreak="0">
     <w:nsid w:val="3BEE4A1D"/>
     <w:multiLevelType w:val="hybridMultilevel"/>
     <w:tmpl w:val="21BA3268"/>
@@ -2472,7 +3866,7 @@
       </w:pPr>
     </w:lvl>
   </w:abstractNum>
-  <w:abstractNum w:abstractNumId="3" w15:restartNumberingAfterBreak="0">
+  <w:abstractNum w:abstractNumId="5" w15:restartNumberingAfterBreak="0">
     <w:nsid w:val="3F3F2161"/>
     <w:multiLevelType w:val="hybridMultilevel"/>
     <w:tmpl w:val="06ECF4AC"/>
@@ -2561,7 +3955,7 @@
       </w:pPr>
     </w:lvl>
   </w:abstractNum>
-  <w:abstractNum w:abstractNumId="4" w15:restartNumberingAfterBreak="0">
+  <w:abstractNum w:abstractNumId="6" w15:restartNumberingAfterBreak="0">
     <w:nsid w:val="5B232978"/>
     <w:multiLevelType w:val="hybridMultilevel"/>
     <w:tmpl w:val="721AF3AA"/>
@@ -2650,7 +4044,7 @@
       </w:pPr>
     </w:lvl>
   </w:abstractNum>
-  <w:abstractNum w:abstractNumId="5" w15:restartNumberingAfterBreak="0">
+  <w:abstractNum w:abstractNumId="7" w15:restartNumberingAfterBreak="0">
     <w:nsid w:val="60765A43"/>
     <w:multiLevelType w:val="hybridMultilevel"/>
     <w:tmpl w:val="017072A4"/>
@@ -2739,7 +4133,7 @@
       </w:pPr>
     </w:lvl>
   </w:abstractNum>
-  <w:abstractNum w:abstractNumId="6" w15:restartNumberingAfterBreak="0">
+  <w:abstractNum w:abstractNumId="8" w15:restartNumberingAfterBreak="0">
     <w:nsid w:val="692B5B3E"/>
     <w:multiLevelType w:val="multilevel"/>
     <w:tmpl w:val="50346E6A"/>
@@ -2860,10 +4254,280 @@
       </w:rPr>
     </w:lvl>
   </w:abstractNum>
-  <w:abstractNum w:abstractNumId="7" w15:restartNumberingAfterBreak="0">
+  <w:abstractNum w:abstractNumId="9" w15:restartNumberingAfterBreak="0">
+    <w:nsid w:val="6A3252E6"/>
+    <w:multiLevelType w:val="multilevel"/>
+    <w:tmpl w:val="E3AA8D92"/>
+    <w:lvl w:ilvl="0">
+      <w:start w:val="1"/>
+      <w:numFmt w:val="decimal"/>
+      <w:lvlText w:val="%1."/>
+      <w:lvlJc w:val="left"/>
+      <w:pPr>
+        <w:ind w:left="1080" w:hanging="360"/>
+      </w:pPr>
+      <w:rPr>
+        <w:rFonts w:hint="default"/>
+      </w:rPr>
+    </w:lvl>
+    <w:lvl w:ilvl="1">
+      <w:start w:val="2"/>
+      <w:numFmt w:val="decimal"/>
+      <w:isLgl/>
+      <w:lvlText w:val="%1.%2."/>
+      <w:lvlJc w:val="left"/>
+      <w:pPr>
+        <w:ind w:left="1440" w:hanging="720"/>
+      </w:pPr>
+      <w:rPr>
+        <w:rFonts w:hint="default"/>
+      </w:rPr>
+    </w:lvl>
+    <w:lvl w:ilvl="2">
+      <w:start w:val="1"/>
+      <w:numFmt w:val="decimal"/>
+      <w:isLgl/>
+      <w:lvlText w:val="%1.%2.%3."/>
+      <w:lvlJc w:val="left"/>
+      <w:pPr>
+        <w:ind w:left="1800" w:hanging="1080"/>
+      </w:pPr>
+      <w:rPr>
+        <w:rFonts w:hint="default"/>
+      </w:rPr>
+    </w:lvl>
+    <w:lvl w:ilvl="3">
+      <w:start w:val="1"/>
+      <w:numFmt w:val="decimal"/>
+      <w:isLgl/>
+      <w:lvlText w:val="%1.%2.%3.%4."/>
+      <w:lvlJc w:val="left"/>
+      <w:pPr>
+        <w:ind w:left="1800" w:hanging="1080"/>
+      </w:pPr>
+      <w:rPr>
+        <w:rFonts w:hint="default"/>
+      </w:rPr>
+    </w:lvl>
+    <w:lvl w:ilvl="4">
+      <w:start w:val="1"/>
+      <w:numFmt w:val="decimal"/>
+      <w:isLgl/>
+      <w:lvlText w:val="%1.%2.%3.%4.%5."/>
+      <w:lvlJc w:val="left"/>
+      <w:pPr>
+        <w:ind w:left="2160" w:hanging="1440"/>
+      </w:pPr>
+      <w:rPr>
+        <w:rFonts w:hint="default"/>
+      </w:rPr>
+    </w:lvl>
+    <w:lvl w:ilvl="5">
+      <w:start w:val="1"/>
+      <w:numFmt w:val="decimal"/>
+      <w:isLgl/>
+      <w:lvlText w:val="%1.%2.%3.%4.%5.%6."/>
+      <w:lvlJc w:val="left"/>
+      <w:pPr>
+        <w:ind w:left="2520" w:hanging="1800"/>
+      </w:pPr>
+      <w:rPr>
+        <w:rFonts w:hint="default"/>
+      </w:rPr>
+    </w:lvl>
+    <w:lvl w:ilvl="6">
+      <w:start w:val="1"/>
+      <w:numFmt w:val="decimal"/>
+      <w:isLgl/>
+      <w:lvlText w:val="%1.%2.%3.%4.%5.%6.%7."/>
+      <w:lvlJc w:val="left"/>
+      <w:pPr>
+        <w:ind w:left="2520" w:hanging="1800"/>
+      </w:pPr>
+      <w:rPr>
+        <w:rFonts w:hint="default"/>
+      </w:rPr>
+    </w:lvl>
+    <w:lvl w:ilvl="7">
+      <w:start w:val="1"/>
+      <w:numFmt w:val="decimal"/>
+      <w:isLgl/>
+      <w:lvlText w:val="%1.%2.%3.%4.%5.%6.%7.%8."/>
+      <w:lvlJc w:val="left"/>
+      <w:pPr>
+        <w:ind w:left="2880" w:hanging="2160"/>
+      </w:pPr>
+      <w:rPr>
+        <w:rFonts w:hint="default"/>
+      </w:rPr>
+    </w:lvl>
+    <w:lvl w:ilvl="8">
+      <w:start w:val="1"/>
+      <w:numFmt w:val="decimal"/>
+      <w:isLgl/>
+      <w:lvlText w:val="%1.%2.%3.%4.%5.%6.%7.%8.%9."/>
+      <w:lvlJc w:val="left"/>
+      <w:pPr>
+        <w:ind w:left="3240" w:hanging="2520"/>
+      </w:pPr>
+      <w:rPr>
+        <w:rFonts w:hint="default"/>
+      </w:rPr>
+    </w:lvl>
+  </w:abstractNum>
+  <w:abstractNum w:abstractNumId="10" w15:restartNumberingAfterBreak="0">
+    <w:nsid w:val="72922D9E"/>
+    <w:multiLevelType w:val="multilevel"/>
+    <w:tmpl w:val="A19C4FCA"/>
+    <w:lvl w:ilvl="0">
+      <w:start w:val="1"/>
+      <w:numFmt w:val="bullet"/>
+      <w:lvlText w:val=""/>
+      <w:lvlJc w:val="left"/>
+      <w:pPr>
+        <w:tabs>
+          <w:tab w:val="num" w:pos="720"/>
+        </w:tabs>
+        <w:ind w:left="720" w:hanging="360"/>
+      </w:pPr>
+      <w:rPr>
+        <w:rFonts w:ascii="Symbol" w:hAnsi="Symbol" w:hint="default"/>
+        <w:sz w:val="20"/>
+      </w:rPr>
+    </w:lvl>
+    <w:lvl w:ilvl="1" w:tentative="1">
+      <w:start w:val="1"/>
+      <w:numFmt w:val="bullet"/>
+      <w:lvlText w:val="o"/>
+      <w:lvlJc w:val="left"/>
+      <w:pPr>
+        <w:tabs>
+          <w:tab w:val="num" w:pos="1440"/>
+        </w:tabs>
+        <w:ind w:left="1440" w:hanging="360"/>
+      </w:pPr>
+      <w:rPr>
+        <w:rFonts w:ascii="Courier New" w:hAnsi="Courier New" w:hint="default"/>
+        <w:sz w:val="20"/>
+      </w:rPr>
+    </w:lvl>
+    <w:lvl w:ilvl="2" w:tentative="1">
+      <w:start w:val="1"/>
+      <w:numFmt w:val="bullet"/>
+      <w:lvlText w:val=""/>
+      <w:lvlJc w:val="left"/>
+      <w:pPr>
+        <w:tabs>
+          <w:tab w:val="num" w:pos="2160"/>
+        </w:tabs>
+        <w:ind w:left="2160" w:hanging="360"/>
+      </w:pPr>
+      <w:rPr>
+        <w:rFonts w:ascii="Wingdings" w:hAnsi="Wingdings" w:hint="default"/>
+        <w:sz w:val="20"/>
+      </w:rPr>
+    </w:lvl>
+    <w:lvl w:ilvl="3" w:tentative="1">
+      <w:start w:val="1"/>
+      <w:numFmt w:val="bullet"/>
+      <w:lvlText w:val=""/>
+      <w:lvlJc w:val="left"/>
+      <w:pPr>
+        <w:tabs>
+          <w:tab w:val="num" w:pos="2880"/>
+        </w:tabs>
+        <w:ind w:left="2880" w:hanging="360"/>
+      </w:pPr>
+      <w:rPr>
+        <w:rFonts w:ascii="Wingdings" w:hAnsi="Wingdings" w:hint="default"/>
+        <w:sz w:val="20"/>
+      </w:rPr>
+    </w:lvl>
+    <w:lvl w:ilvl="4" w:tentative="1">
+      <w:start w:val="1"/>
+      <w:numFmt w:val="bullet"/>
+      <w:lvlText w:val=""/>
+      <w:lvlJc w:val="left"/>
+      <w:pPr>
+        <w:tabs>
+          <w:tab w:val="num" w:pos="3600"/>
+        </w:tabs>
+        <w:ind w:left="3600" w:hanging="360"/>
+      </w:pPr>
+      <w:rPr>
+        <w:rFonts w:ascii="Wingdings" w:hAnsi="Wingdings" w:hint="default"/>
+        <w:sz w:val="20"/>
+      </w:rPr>
+    </w:lvl>
+    <w:lvl w:ilvl="5" w:tentative="1">
+      <w:start w:val="1"/>
+      <w:numFmt w:val="bullet"/>
+      <w:lvlText w:val=""/>
+      <w:lvlJc w:val="left"/>
+      <w:pPr>
+        <w:tabs>
+          <w:tab w:val="num" w:pos="4320"/>
+        </w:tabs>
+        <w:ind w:left="4320" w:hanging="360"/>
+      </w:pPr>
+      <w:rPr>
+        <w:rFonts w:ascii="Wingdings" w:hAnsi="Wingdings" w:hint="default"/>
+        <w:sz w:val="20"/>
+      </w:rPr>
+    </w:lvl>
+    <w:lvl w:ilvl="6" w:tentative="1">
+      <w:start w:val="1"/>
+      <w:numFmt w:val="bullet"/>
+      <w:lvlText w:val=""/>
+      <w:lvlJc w:val="left"/>
+      <w:pPr>
+        <w:tabs>
+          <w:tab w:val="num" w:pos="5040"/>
+        </w:tabs>
+        <w:ind w:left="5040" w:hanging="360"/>
+      </w:pPr>
+      <w:rPr>
+        <w:rFonts w:ascii="Wingdings" w:hAnsi="Wingdings" w:hint="default"/>
+        <w:sz w:val="20"/>
+      </w:rPr>
+    </w:lvl>
+    <w:lvl w:ilvl="7" w:tentative="1">
+      <w:start w:val="1"/>
+      <w:numFmt w:val="bullet"/>
+      <w:lvlText w:val=""/>
+      <w:lvlJc w:val="left"/>
+      <w:pPr>
+        <w:tabs>
+          <w:tab w:val="num" w:pos="5760"/>
+        </w:tabs>
+        <w:ind w:left="5760" w:hanging="360"/>
+      </w:pPr>
+      <w:rPr>
+        <w:rFonts w:ascii="Wingdings" w:hAnsi="Wingdings" w:hint="default"/>
+        <w:sz w:val="20"/>
+      </w:rPr>
+    </w:lvl>
+    <w:lvl w:ilvl="8" w:tentative="1">
+      <w:start w:val="1"/>
+      <w:numFmt w:val="bullet"/>
+      <w:lvlText w:val=""/>
+      <w:lvlJc w:val="left"/>
+      <w:pPr>
+        <w:tabs>
+          <w:tab w:val="num" w:pos="6480"/>
+        </w:tabs>
+        <w:ind w:left="6480" w:hanging="360"/>
+      </w:pPr>
+      <w:rPr>
+        <w:rFonts w:ascii="Wingdings" w:hAnsi="Wingdings" w:hint="default"/>
+        <w:sz w:val="20"/>
+      </w:rPr>
+    </w:lvl>
+  </w:abstractNum>
+  <w:abstractNum w:abstractNumId="11" w15:restartNumberingAfterBreak="0">
     <w:nsid w:val="7DF21181"/>
     <w:multiLevelType w:val="hybridMultilevel"/>
-    <w:tmpl w:val="DE7AA248"/>
+    <w:tmpl w:val="A56C96F8"/>
     <w:lvl w:ilvl="0" w:tplc="96164462">
       <w:start w:val="1"/>
       <w:numFmt w:val="bullet"/>
@@ -2973,7 +4637,7 @@
       </w:rPr>
     </w:lvl>
   </w:abstractNum>
-  <w:abstractNum w:abstractNumId="8" w15:restartNumberingAfterBreak="0">
+  <w:abstractNum w:abstractNumId="12" w15:restartNumberingAfterBreak="0">
     <w:nsid w:val="7FC468C3"/>
     <w:multiLevelType w:val="hybridMultilevel"/>
     <w:tmpl w:val="9648D202"/>
@@ -3087,31 +4751,43 @@
     </w:lvl>
   </w:abstractNum>
   <w:num w:numId="1" w16cid:durableId="2090081674">
+    <w:abstractNumId w:val="12"/>
+  </w:num>
+  <w:num w:numId="2" w16cid:durableId="1888905587">
     <w:abstractNumId w:val="8"/>
   </w:num>
-  <w:num w:numId="2" w16cid:durableId="1888905587">
+  <w:num w:numId="3" w16cid:durableId="918444983">
+    <w:abstractNumId w:val="11"/>
+  </w:num>
+  <w:num w:numId="4" w16cid:durableId="282224951">
     <w:abstractNumId w:val="6"/>
   </w:num>
-  <w:num w:numId="3" w16cid:durableId="918444983">
+  <w:num w:numId="5" w16cid:durableId="351030837">
+    <w:abstractNumId w:val="4"/>
+  </w:num>
+  <w:num w:numId="6" w16cid:durableId="632949870">
     <w:abstractNumId w:val="7"/>
   </w:num>
-  <w:num w:numId="4" w16cid:durableId="282224951">
-    <w:abstractNumId w:val="4"/>
+  <w:num w:numId="7" w16cid:durableId="1513957421">
+    <w:abstractNumId w:val="1"/>
   </w:num>
-  <w:num w:numId="5" w16cid:durableId="351030837">
+  <w:num w:numId="8" w16cid:durableId="1748839642">
     <w:abstractNumId w:val="2"/>
   </w:num>
-  <w:num w:numId="6" w16cid:durableId="632949870">
+  <w:num w:numId="9" w16cid:durableId="226494449">
     <w:abstractNumId w:val="5"/>
   </w:num>
-  <w:num w:numId="7" w16cid:durableId="1513957421">
+  <w:num w:numId="10" w16cid:durableId="852576902">
+    <w:abstractNumId w:val="9"/>
+  </w:num>
+  <w:num w:numId="11" w16cid:durableId="725567332">
+    <w:abstractNumId w:val="10"/>
+  </w:num>
+  <w:num w:numId="12" w16cid:durableId="556822197">
+    <w:abstractNumId w:val="3"/>
+  </w:num>
+  <w:num w:numId="13" w16cid:durableId="716513868">
     <w:abstractNumId w:val="0"/>
-  </w:num>
-  <w:num w:numId="8" w16cid:durableId="1748839642">
-    <w:abstractNumId w:val="1"/>
-  </w:num>
-  <w:num w:numId="9" w16cid:durableId="226494449">
-    <w:abstractNumId w:val="3"/>
   </w:num>
 </w:numbering>
 </file>
@@ -3717,7 +5393,6 @@
   <w:style w:type="character" w:default="1" w:styleId="Fuentedeprrafopredeter">
     <w:name w:val="Default Paragraph Font"/>
     <w:uiPriority w:val="1"/>
-    <w:semiHidden/>
     <w:unhideWhenUsed/>
   </w:style>
   <w:style w:type="table" w:default="1" w:styleId="Tablanormal">
@@ -4098,6 +5773,30 @@
       <w:ind w:left="480"/>
     </w:pPr>
   </w:style>
+  <w:style w:type="character" w:styleId="Textoennegrita">
+    <w:name w:val="Strong"/>
+    <w:basedOn w:val="Fuentedeprrafopredeter"/>
+    <w:uiPriority w:val="22"/>
+    <w:qFormat/>
+    <w:rsid w:val="00D56EA4"/>
+    <w:rPr>
+      <w:b/>
+      <w:bCs/>
+    </w:rPr>
+  </w:style>
+  <w:style w:type="character" w:styleId="CdigoHTML">
+    <w:name w:val="HTML Code"/>
+    <w:basedOn w:val="Fuentedeprrafopredeter"/>
+    <w:uiPriority w:val="99"/>
+    <w:semiHidden/>
+    <w:unhideWhenUsed/>
+    <w:rsid w:val="00D56EA4"/>
+    <w:rPr>
+      <w:rFonts w:ascii="Courier New" w:eastAsia="Times New Roman" w:hAnsi="Courier New" w:cs="Courier New"/>
+      <w:sz w:val="20"/>
+      <w:szCs w:val="20"/>
+    </w:rPr>
+  </w:style>
 </w:styles>
 </file>
 

</xml_diff>